<commit_message>
added initial design sketch
</commit_message>
<xml_diff>
--- a/initial design.docx
+++ b/initial design.docx
@@ -29,23 +29,6 @@
           <w:b/>
           <w:bCs/>
         </w:rPr>
-        <w:t>food packaging machinery</w:t>
-      </w:r>
-    </w:p>
-    <w:p>
-      <w:pPr>
-        <w:rPr>
-          <w:rFonts w:asciiTheme="majorBidi" w:hAnsiTheme="majorBidi" w:cstheme="majorBidi"/>
-          <w:b/>
-          <w:bCs/>
-        </w:rPr>
-      </w:pPr>
-      <w:r>
-        <w:rPr>
-          <w:rFonts w:asciiTheme="majorBidi" w:hAnsiTheme="majorBidi" w:cstheme="majorBidi"/>
-          <w:b/>
-          <w:bCs/>
-        </w:rPr>
         <w:t xml:space="preserve">car parts </w:t>
       </w:r>
     </w:p>
@@ -60,7 +43,7 @@
           <w:rFonts w:asciiTheme="majorBidi" w:hAnsiTheme="majorBidi" w:cstheme="majorBidi"/>
         </w:rPr>
         <w:pict w14:anchorId="55442BB4">
-          <v:rect id="_x0000_i1037" style="width:0;height:.75pt" o:hralign="center" o:hrstd="t" o:hrnoshade="t" o:hr="t" fillcolor="#f8faff" stroked="f"/>
+          <v:rect id="_x0000_i1025" style="width:0;height:.75pt" o:hralign="center" o:hrstd="t" o:hrnoshade="t" o:hr="t" fillcolor="#f8faff" stroked="f"/>
         </w:pict>
       </w:r>
     </w:p>
@@ -99,6 +82,32 @@
         </w:rPr>
         <w:t>Home Page</w:t>
       </w:r>
+      <w:r>
+        <w:rPr>
+          <w:rFonts w:asciiTheme="majorBidi" w:hAnsiTheme="majorBidi" w:cstheme="majorBidi"/>
+          <w:b/>
+          <w:bCs/>
+        </w:rPr>
+        <w:t xml:space="preserve"> (</w:t>
+      </w:r>
+      <w:proofErr w:type="spellStart"/>
+      <w:r>
+        <w:rPr>
+          <w:rFonts w:asciiTheme="majorBidi" w:hAnsiTheme="majorBidi" w:cstheme="majorBidi"/>
+          <w:b/>
+          <w:bCs/>
+        </w:rPr>
+        <w:t>Ronghui</w:t>
+      </w:r>
+      <w:proofErr w:type="spellEnd"/>
+      <w:r>
+        <w:rPr>
+          <w:rFonts w:asciiTheme="majorBidi" w:hAnsiTheme="majorBidi" w:cstheme="majorBidi"/>
+          <w:b/>
+          <w:bCs/>
+        </w:rPr>
+        <w:t>)</w:t>
+      </w:r>
     </w:p>
     <w:p>
       <w:pPr>
@@ -415,7 +424,7 @@
           <w:rFonts w:asciiTheme="majorBidi" w:hAnsiTheme="majorBidi" w:cstheme="majorBidi"/>
         </w:rPr>
         <w:pict w14:anchorId="334D6C50">
-          <v:rect id="_x0000_i1038" style="width:0;height:.75pt" o:hralign="center" o:hrstd="t" o:hrnoshade="t" o:hr="t" fillcolor="#f8faff" stroked="f"/>
+          <v:rect id="_x0000_i1026" style="width:0;height:.75pt" o:hralign="center" o:hrstd="t" o:hrnoshade="t" o:hr="t" fillcolor="#f8faff" stroked="f"/>
         </w:pict>
       </w:r>
     </w:p>
@@ -454,6 +463,14 @@
         </w:rPr>
         <w:t>Role-Based Dashboard</w:t>
       </w:r>
+      <w:r>
+        <w:rPr>
+          <w:rFonts w:asciiTheme="majorBidi" w:hAnsiTheme="majorBidi" w:cstheme="majorBidi"/>
+          <w:b/>
+          <w:bCs/>
+        </w:rPr>
+        <w:t xml:space="preserve"> (based on Dhanush idea)</w:t>
+      </w:r>
     </w:p>
     <w:p>
       <w:pPr>
@@ -589,7 +606,6 @@
         <w:rPr>
           <w:rFonts w:asciiTheme="majorBidi" w:hAnsiTheme="majorBidi" w:cstheme="majorBidi"/>
         </w:rPr>
-        <w:lastRenderedPageBreak/>
         <w:t>Export PDF/CSV reports for machinery groups or individual machines.</w:t>
       </w:r>
     </w:p>
@@ -609,7 +625,24 @@
           <w:b/>
           <w:bCs/>
         </w:rPr>
+        <w:lastRenderedPageBreak/>
         <w:t>Fault Case Management</w:t>
+      </w:r>
+      <w:r>
+        <w:rPr>
+          <w:rFonts w:asciiTheme="majorBidi" w:hAnsiTheme="majorBidi" w:cstheme="majorBidi"/>
+          <w:b/>
+          <w:bCs/>
+        </w:rPr>
+        <w:t xml:space="preserve"> and </w:t>
+      </w:r>
+      <w:r>
+        <w:rPr>
+          <w:rFonts w:asciiTheme="majorBidi" w:hAnsiTheme="majorBidi" w:cstheme="majorBidi"/>
+          <w:b/>
+          <w:bCs/>
+        </w:rPr>
+        <w:t>Warning Management</w:t>
       </w:r>
     </w:p>
     <w:p>
@@ -662,7 +695,7 @@
           <w:b/>
           <w:bCs/>
         </w:rPr>
-        <w:t>Warning Management</w:t>
+        <w:t>User Management</w:t>
       </w:r>
     </w:p>
     <w:p>
@@ -678,8 +711,16 @@
       <w:r>
         <w:rPr>
           <w:rFonts w:asciiTheme="majorBidi" w:hAnsiTheme="majorBidi" w:cstheme="majorBidi"/>
-        </w:rPr>
-        <w:t>Add/remove warnings (free-text input with duplicate prevention).</w:t>
+          <w:b/>
+          <w:bCs/>
+        </w:rPr>
+        <w:t>Managers</w:t>
+      </w:r>
+      <w:r>
+        <w:rPr>
+          <w:rFonts w:asciiTheme="majorBidi" w:hAnsiTheme="majorBidi" w:cstheme="majorBidi"/>
+        </w:rPr>
+        <w:t> create/delete accounts and assign roles (Technician/Repair/Manager).</w:t>
       </w:r>
     </w:p>
     <w:p>
@@ -698,7 +739,15 @@
           <w:b/>
           <w:bCs/>
         </w:rPr>
-        <w:t>User Management</w:t>
+        <w:t>API Test Interface</w:t>
+      </w:r>
+      <w:r>
+        <w:rPr>
+          <w:rFonts w:asciiTheme="majorBidi" w:hAnsiTheme="majorBidi" w:cstheme="majorBidi"/>
+          <w:b/>
+          <w:bCs/>
+        </w:rPr>
+        <w:t xml:space="preserve"> (Vignesh &amp; Rishab)</w:t>
       </w:r>
     </w:p>
     <w:p>
@@ -714,63 +763,19 @@
       <w:r>
         <w:rPr>
           <w:rFonts w:asciiTheme="majorBidi" w:hAnsiTheme="majorBidi" w:cstheme="majorBidi"/>
-          <w:b/>
-          <w:bCs/>
-        </w:rPr>
-        <w:t>Managers</w:t>
-      </w:r>
-      <w:r>
-        <w:rPr>
-          <w:rFonts w:asciiTheme="majorBidi" w:hAnsiTheme="majorBidi" w:cstheme="majorBidi"/>
-        </w:rPr>
-        <w:t> create/delete accounts and assign roles (Technician/Repair/Manager).</w:t>
-      </w:r>
-    </w:p>
-    <w:p>
-      <w:pPr>
+        </w:rPr>
+        <w:t>Forms to simulate JSON POST requests (e.g., trigger warnings/faults via external systems).</w:t>
+      </w:r>
+    </w:p>
+    <w:p>
+      <w:pPr>
+        <w:pStyle w:val="ListParagraph"/>
         <w:numPr>
           <w:ilvl w:val="0"/>
           <w:numId w:val="2"/>
         </w:numPr>
         <w:rPr>
           <w:rFonts w:asciiTheme="majorBidi" w:hAnsiTheme="majorBidi" w:cstheme="majorBidi"/>
-        </w:rPr>
-      </w:pPr>
-      <w:r>
-        <w:rPr>
-          <w:rFonts w:asciiTheme="majorBidi" w:hAnsiTheme="majorBidi" w:cstheme="majorBidi"/>
-          <w:b/>
-          <w:bCs/>
-        </w:rPr>
-        <w:t>API Test Interface</w:t>
-      </w:r>
-    </w:p>
-    <w:p>
-      <w:pPr>
-        <w:numPr>
-          <w:ilvl w:val="1"/>
-          <w:numId w:val="2"/>
-        </w:numPr>
-        <w:rPr>
-          <w:rFonts w:asciiTheme="majorBidi" w:hAnsiTheme="majorBidi" w:cstheme="majorBidi"/>
-        </w:rPr>
-      </w:pPr>
-      <w:r>
-        <w:rPr>
-          <w:rFonts w:asciiTheme="majorBidi" w:hAnsiTheme="majorBidi" w:cstheme="majorBidi"/>
-        </w:rPr>
-        <w:t>Forms to simulate JSON POST requests (e.g., trigger warnings/faults via external systems).</w:t>
-      </w:r>
-    </w:p>
-    <w:p>
-      <w:pPr>
-        <w:pStyle w:val="ListParagraph"/>
-        <w:numPr>
-          <w:ilvl w:val="0"/>
-          <w:numId w:val="2"/>
-        </w:numPr>
-        <w:rPr>
-          <w:rFonts w:asciiTheme="majorBidi" w:hAnsiTheme="majorBidi" w:cstheme="majorBidi"/>
           <w:b/>
           <w:bCs/>
         </w:rPr>
@@ -790,6 +795,14 @@
           <w:bCs/>
         </w:rPr>
         <w:t xml:space="preserve"> and editing the description:</w:t>
+      </w:r>
+      <w:r>
+        <w:rPr>
+          <w:rFonts w:asciiTheme="majorBidi" w:hAnsiTheme="majorBidi" w:cstheme="majorBidi"/>
+          <w:b/>
+          <w:bCs/>
+        </w:rPr>
+        <w:t xml:space="preserve"> (Vignesh)</w:t>
       </w:r>
     </w:p>
     <w:p>
@@ -1676,6 +1689,7 @@
   <w:style w:type="character" w:default="1" w:styleId="DefaultParagraphFont">
     <w:name w:val="Default Paragraph Font"/>
     <w:uiPriority w:val="1"/>
+    <w:semiHidden/>
     <w:unhideWhenUsed/>
   </w:style>
   <w:style w:type="table" w:default="1" w:styleId="TableNormal">

</xml_diff>

<commit_message>
added final initial design
</commit_message>
<xml_diff>
--- a/initial design.docx
+++ b/initial design.docx
@@ -12,36 +12,6 @@
         <w:rPr>
           <w:rFonts w:asciiTheme="majorBidi" w:hAnsiTheme="majorBidi" w:cstheme="majorBidi"/>
         </w:rPr>
-        <w:t>can produce </w:t>
-      </w:r>
-    </w:p>
-    <w:p>
-      <w:pPr>
-        <w:rPr>
-          <w:rFonts w:asciiTheme="majorBidi" w:hAnsiTheme="majorBidi" w:cstheme="majorBidi"/>
-          <w:b/>
-          <w:bCs/>
-        </w:rPr>
-      </w:pPr>
-      <w:r>
-        <w:rPr>
-          <w:rFonts w:asciiTheme="majorBidi" w:hAnsiTheme="majorBidi" w:cstheme="majorBidi"/>
-          <w:b/>
-          <w:bCs/>
-        </w:rPr>
-        <w:t xml:space="preserve">car parts </w:t>
-      </w:r>
-    </w:p>
-    <w:p>
-      <w:pPr>
-        <w:rPr>
-          <w:rFonts w:asciiTheme="majorBidi" w:hAnsiTheme="majorBidi" w:cstheme="majorBidi"/>
-        </w:rPr>
-      </w:pPr>
-      <w:r>
-        <w:rPr>
-          <w:rFonts w:asciiTheme="majorBidi" w:hAnsiTheme="majorBidi" w:cstheme="majorBidi"/>
-        </w:rPr>
         <w:pict w14:anchorId="55442BB4">
           <v:rect id="_x0000_i1025" style="width:0;height:.75pt" o:hralign="center" o:hrstd="t" o:hrnoshade="t" o:hr="t" fillcolor="#f8faff" stroked="f"/>
         </w:pict>
@@ -255,6 +225,14 @@
         </w:rPr>
         <w:t>Privacy Policy</w:t>
       </w:r>
+      <w:r>
+        <w:rPr>
+          <w:rFonts w:asciiTheme="majorBidi" w:hAnsiTheme="majorBidi" w:cstheme="majorBidi"/>
+          <w:b/>
+          <w:bCs/>
+        </w:rPr>
+        <w:t xml:space="preserve"> (Mohammed)</w:t>
+      </w:r>
     </w:p>
     <w:p>
       <w:pPr>
@@ -291,6 +269,14 @@
         </w:rPr>
         <w:t>FAQ</w:t>
       </w:r>
+      <w:r>
+        <w:rPr>
+          <w:rFonts w:asciiTheme="majorBidi" w:hAnsiTheme="majorBidi" w:cstheme="majorBidi"/>
+          <w:b/>
+          <w:bCs/>
+        </w:rPr>
+        <w:t xml:space="preserve"> (Mohammed)</w:t>
+      </w:r>
     </w:p>
     <w:p>
       <w:pPr>
@@ -327,16 +313,22 @@
         </w:rPr>
         <w:t xml:space="preserve">Machinery </w:t>
       </w:r>
-      <w:proofErr w:type="spellStart"/>
-      <w:r>
-        <w:rPr>
-          <w:rFonts w:asciiTheme="majorBidi" w:hAnsiTheme="majorBidi" w:cstheme="majorBidi"/>
-          <w:b/>
-          <w:bCs/>
-        </w:rPr>
-        <w:t>Catalog</w:t>
-      </w:r>
-      <w:proofErr w:type="spellEnd"/>
+      <w:r>
+        <w:rPr>
+          <w:rFonts w:asciiTheme="majorBidi" w:hAnsiTheme="majorBidi" w:cstheme="majorBidi"/>
+          <w:b/>
+          <w:bCs/>
+        </w:rPr>
+        <w:t>CatLog</w:t>
+      </w:r>
+      <w:r>
+        <w:rPr>
+          <w:rFonts w:asciiTheme="majorBidi" w:hAnsiTheme="majorBidi" w:cstheme="majorBidi"/>
+          <w:b/>
+          <w:bCs/>
+        </w:rPr>
+        <w:t xml:space="preserve"> (Mohammed)</w:t>
+      </w:r>
     </w:p>
     <w:p>
       <w:pPr>
@@ -394,6 +386,14 @@
           <w:bCs/>
         </w:rPr>
         <w:t xml:space="preserve"> (read me) </w:t>
+      </w:r>
+      <w:r>
+        <w:rPr>
+          <w:rFonts w:asciiTheme="majorBidi" w:hAnsiTheme="majorBidi" w:cstheme="majorBidi"/>
+          <w:b/>
+          <w:bCs/>
+        </w:rPr>
+        <w:t>(Mohammed)</w:t>
       </w:r>
     </w:p>
     <w:p>
@@ -469,7 +469,15 @@
           <w:b/>
           <w:bCs/>
         </w:rPr>
-        <w:t xml:space="preserve"> (based on Dhanush idea)</w:t>
+        <w:t xml:space="preserve"> </w:t>
+      </w:r>
+      <w:r>
+        <w:rPr>
+          <w:rFonts w:asciiTheme="majorBidi" w:hAnsiTheme="majorBidi" w:cstheme="majorBidi"/>
+          <w:b/>
+          <w:bCs/>
+        </w:rPr>
+        <w:t>(Ravi and Sahana)</w:t>
       </w:r>
     </w:p>
     <w:p>
@@ -557,6 +565,182 @@
         </w:rPr>
         <w:t>Machine Status &amp; Details</w:t>
       </w:r>
+      <w:r>
+        <w:rPr>
+          <w:rFonts w:asciiTheme="majorBidi" w:hAnsiTheme="majorBidi" w:cstheme="majorBidi"/>
+          <w:b/>
+          <w:bCs/>
+        </w:rPr>
+        <w:t xml:space="preserve"> (Mohammed</w:t>
+      </w:r>
+      <w:r>
+        <w:rPr>
+          <w:rFonts w:asciiTheme="majorBidi" w:hAnsiTheme="majorBidi" w:cstheme="majorBidi"/>
+          <w:b/>
+          <w:bCs/>
+        </w:rPr>
+        <w:t xml:space="preserve"> and </w:t>
+      </w:r>
+      <w:r>
+        <w:rPr>
+          <w:rFonts w:asciiTheme="majorBidi" w:hAnsiTheme="majorBidi" w:cstheme="majorBidi"/>
+          <w:b/>
+          <w:bCs/>
+        </w:rPr>
+        <w:t>Dhanush</w:t>
+      </w:r>
+      <w:r>
+        <w:rPr>
+          <w:rFonts w:asciiTheme="majorBidi" w:hAnsiTheme="majorBidi" w:cstheme="majorBidi"/>
+          <w:b/>
+          <w:bCs/>
+        </w:rPr>
+        <w:t>)</w:t>
+      </w:r>
+    </w:p>
+    <w:p>
+      <w:pPr>
+        <w:pStyle w:val="ListParagraph"/>
+        <w:numPr>
+          <w:ilvl w:val="3"/>
+          <w:numId w:val="2"/>
+        </w:numPr>
+        <w:rPr>
+          <w:rFonts w:asciiTheme="majorBidi" w:hAnsiTheme="majorBidi" w:cstheme="majorBidi"/>
+        </w:rPr>
+      </w:pPr>
+      <w:r>
+        <w:rPr>
+          <w:rFonts w:asciiTheme="majorBidi" w:hAnsiTheme="majorBidi" w:cstheme="majorBidi"/>
+        </w:rPr>
+        <w:t>CNC drilling Machine</w:t>
+      </w:r>
+    </w:p>
+    <w:p>
+      <w:pPr>
+        <w:pStyle w:val="ListParagraph"/>
+        <w:numPr>
+          <w:ilvl w:val="3"/>
+          <w:numId w:val="2"/>
+        </w:numPr>
+        <w:rPr>
+          <w:rFonts w:asciiTheme="majorBidi" w:hAnsiTheme="majorBidi" w:cstheme="majorBidi"/>
+        </w:rPr>
+      </w:pPr>
+      <w:r>
+        <w:rPr>
+          <w:rFonts w:asciiTheme="majorBidi" w:hAnsiTheme="majorBidi" w:cstheme="majorBidi"/>
+        </w:rPr>
+        <w:t>Lamination press</w:t>
+      </w:r>
+    </w:p>
+    <w:p>
+      <w:pPr>
+        <w:pStyle w:val="ListParagraph"/>
+        <w:numPr>
+          <w:ilvl w:val="3"/>
+          <w:numId w:val="2"/>
+        </w:numPr>
+        <w:rPr>
+          <w:rFonts w:asciiTheme="majorBidi" w:hAnsiTheme="majorBidi" w:cstheme="majorBidi"/>
+        </w:rPr>
+      </w:pPr>
+      <w:r>
+        <w:rPr>
+          <w:rFonts w:asciiTheme="majorBidi" w:hAnsiTheme="majorBidi" w:cstheme="majorBidi"/>
+        </w:rPr>
+        <w:t xml:space="preserve">Electroplating machine </w:t>
+      </w:r>
+    </w:p>
+    <w:p>
+      <w:pPr>
+        <w:pStyle w:val="ListParagraph"/>
+        <w:numPr>
+          <w:ilvl w:val="3"/>
+          <w:numId w:val="2"/>
+        </w:numPr>
+        <w:rPr>
+          <w:rFonts w:asciiTheme="majorBidi" w:hAnsiTheme="majorBidi" w:cstheme="majorBidi"/>
+        </w:rPr>
+      </w:pPr>
+      <w:r>
+        <w:rPr>
+          <w:rFonts w:asciiTheme="majorBidi" w:hAnsiTheme="majorBidi" w:cstheme="majorBidi"/>
+        </w:rPr>
+        <w:t xml:space="preserve">Soldering machine </w:t>
+      </w:r>
+    </w:p>
+    <w:p>
+      <w:pPr>
+        <w:pStyle w:val="ListParagraph"/>
+        <w:numPr>
+          <w:ilvl w:val="3"/>
+          <w:numId w:val="2"/>
+        </w:numPr>
+        <w:rPr>
+          <w:rFonts w:asciiTheme="majorBidi" w:hAnsiTheme="majorBidi" w:cstheme="majorBidi"/>
+        </w:rPr>
+      </w:pPr>
+      <w:r>
+        <w:rPr>
+          <w:rFonts w:asciiTheme="majorBidi" w:hAnsiTheme="majorBidi" w:cstheme="majorBidi"/>
+        </w:rPr>
+        <w:t>Electrical testing machine</w:t>
+      </w:r>
+    </w:p>
+    <w:p>
+      <w:pPr>
+        <w:pStyle w:val="ListParagraph"/>
+        <w:numPr>
+          <w:ilvl w:val="3"/>
+          <w:numId w:val="2"/>
+        </w:numPr>
+        <w:rPr>
+          <w:rFonts w:asciiTheme="majorBidi" w:hAnsiTheme="majorBidi" w:cstheme="majorBidi"/>
+        </w:rPr>
+      </w:pPr>
+      <w:r>
+        <w:rPr>
+          <w:rFonts w:asciiTheme="majorBidi" w:hAnsiTheme="majorBidi" w:cstheme="majorBidi"/>
+        </w:rPr>
+        <w:t>Pick and Place Machine</w:t>
+      </w:r>
+    </w:p>
+    <w:p>
+      <w:pPr>
+        <w:pStyle w:val="ListParagraph"/>
+        <w:numPr>
+          <w:ilvl w:val="3"/>
+          <w:numId w:val="2"/>
+        </w:numPr>
+        <w:rPr>
+          <w:rFonts w:asciiTheme="majorBidi" w:hAnsiTheme="majorBidi" w:cstheme="majorBidi"/>
+        </w:rPr>
+      </w:pPr>
+      <w:r>
+        <w:rPr>
+          <w:rFonts w:asciiTheme="majorBidi" w:hAnsiTheme="majorBidi" w:cstheme="majorBidi"/>
+        </w:rPr>
+        <w:t>AOI Machine (Automated Optical Inspection)</w:t>
+      </w:r>
+    </w:p>
+    <w:p>
+      <w:pPr>
+        <w:pStyle w:val="ListParagraph"/>
+        <w:numPr>
+          <w:ilvl w:val="3"/>
+          <w:numId w:val="2"/>
+        </w:numPr>
+        <w:rPr>
+          <w:rFonts w:asciiTheme="majorBidi" w:hAnsiTheme="majorBidi" w:cstheme="majorBidi"/>
+        </w:rPr>
+      </w:pPr>
+      <w:r>
+        <w:rPr>
+          <w:rFonts w:asciiTheme="majorBidi" w:hAnsiTheme="majorBidi" w:cstheme="majorBidi"/>
+        </w:rPr>
+        <w:t>Automated Test Equipment</w:t>
+      </w:r>
     </w:p>
     <w:p>
       <w:pPr>
@@ -572,6 +756,7 @@
         <w:rPr>
           <w:rFonts w:asciiTheme="majorBidi" w:hAnsiTheme="majorBidi" w:cstheme="majorBidi"/>
         </w:rPr>
+        <w:lastRenderedPageBreak/>
         <w:t>Real-time status display (OK/Warning/Fault).</w:t>
       </w:r>
     </w:p>
@@ -625,7 +810,6 @@
           <w:b/>
           <w:bCs/>
         </w:rPr>
-        <w:lastRenderedPageBreak/>
         <w:t>Fault Case Management</w:t>
       </w:r>
       <w:r>
@@ -642,7 +826,67 @@
           <w:b/>
           <w:bCs/>
         </w:rPr>
-        <w:t>Warning Management</w:t>
+        <w:t xml:space="preserve">Warning </w:t>
+      </w:r>
+      <w:r>
+        <w:rPr>
+          <w:rFonts w:asciiTheme="majorBidi" w:hAnsiTheme="majorBidi" w:cstheme="majorBidi"/>
+          <w:b/>
+          <w:bCs/>
+          <w:highlight w:val="yellow"/>
+        </w:rPr>
+        <w:t>Management</w:t>
+      </w:r>
+      <w:r>
+        <w:rPr>
+          <w:rFonts w:asciiTheme="majorBidi" w:hAnsiTheme="majorBidi" w:cstheme="majorBidi"/>
+          <w:b/>
+          <w:bCs/>
+          <w:highlight w:val="yellow"/>
+        </w:rPr>
+        <w:t xml:space="preserve"> </w:t>
+      </w:r>
+      <w:r>
+        <w:rPr>
+          <w:rFonts w:asciiTheme="majorBidi" w:hAnsiTheme="majorBidi" w:cstheme="majorBidi"/>
+          <w:b/>
+          <w:bCs/>
+        </w:rPr>
+        <w:t>(</w:t>
+      </w:r>
+      <w:r>
+        <w:rPr>
+          <w:rFonts w:asciiTheme="majorBidi" w:hAnsiTheme="majorBidi" w:cstheme="majorBidi"/>
+          <w:b/>
+          <w:bCs/>
+        </w:rPr>
+        <w:t>Vignesh</w:t>
+      </w:r>
+      <w:r>
+        <w:rPr>
+          <w:rFonts w:asciiTheme="majorBidi" w:hAnsiTheme="majorBidi" w:cstheme="majorBidi"/>
+          <w:b/>
+          <w:bCs/>
+        </w:rPr>
+        <w:t xml:space="preserve">, </w:t>
+      </w:r>
+      <w:proofErr w:type="spellStart"/>
+      <w:r>
+        <w:rPr>
+          <w:rFonts w:asciiTheme="majorBidi" w:hAnsiTheme="majorBidi" w:cstheme="majorBidi"/>
+          <w:b/>
+          <w:bCs/>
+        </w:rPr>
+        <w:t>Ronghui</w:t>
+      </w:r>
+      <w:proofErr w:type="spellEnd"/>
+      <w:r>
+        <w:rPr>
+          <w:rFonts w:asciiTheme="majorBidi" w:hAnsiTheme="majorBidi" w:cstheme="majorBidi"/>
+          <w:b/>
+          <w:bCs/>
+        </w:rPr>
+        <w:t>)</w:t>
       </w:r>
     </w:p>
     <w:p>
@@ -697,6 +941,14 @@
         </w:rPr>
         <w:t>User Management</w:t>
       </w:r>
+      <w:r>
+        <w:rPr>
+          <w:rFonts w:asciiTheme="majorBidi" w:hAnsiTheme="majorBidi" w:cstheme="majorBidi"/>
+          <w:b/>
+          <w:bCs/>
+        </w:rPr>
+        <w:t xml:space="preserve"> (Mohammed)</w:t>
+      </w:r>
     </w:p>
     <w:p>
       <w:pPr>
@@ -802,7 +1054,33 @@
           <w:b/>
           <w:bCs/>
         </w:rPr>
-        <w:t xml:space="preserve"> (Vignesh)</w:t>
+        <w:t xml:space="preserve"> (Vignesh</w:t>
+      </w:r>
+      <w:r>
+        <w:rPr>
+          <w:rFonts w:asciiTheme="majorBidi" w:hAnsiTheme="majorBidi" w:cstheme="majorBidi"/>
+          <w:b/>
+          <w:bCs/>
+        </w:rPr>
+        <w:t xml:space="preserve"> </w:t>
+      </w:r>
+      <w:proofErr w:type="spellStart"/>
+      <w:r>
+        <w:rPr>
+          <w:rFonts w:asciiTheme="majorBidi" w:hAnsiTheme="majorBidi" w:cstheme="majorBidi"/>
+          <w:b/>
+          <w:bCs/>
+        </w:rPr>
+        <w:t>Ronghui</w:t>
+      </w:r>
+      <w:proofErr w:type="spellEnd"/>
+      <w:r>
+        <w:rPr>
+          <w:rFonts w:asciiTheme="majorBidi" w:hAnsiTheme="majorBidi" w:cstheme="majorBidi"/>
+          <w:b/>
+          <w:bCs/>
+        </w:rPr>
+        <w:t>)</w:t>
       </w:r>
     </w:p>
     <w:p>
@@ -964,7 +1242,7 @@
   <w:abstractNum w:abstractNumId="1" w15:restartNumberingAfterBreak="0">
     <w:nsid w:val="7A9624A4"/>
     <w:multiLevelType w:val="multilevel"/>
-    <w:tmpl w:val="57BAEE48"/>
+    <w:tmpl w:val="4DCACF72"/>
     <w:lvl w:ilvl="0">
       <w:start w:val="1"/>
       <w:numFmt w:val="decimal"/>
@@ -972,9 +1250,9 @@
       <w:lvlJc w:val="left"/>
       <w:pPr>
         <w:tabs>
-          <w:tab w:val="num" w:pos="720"/>
+          <w:tab w:val="num" w:pos="810"/>
         </w:tabs>
-        <w:ind w:left="720" w:hanging="360"/>
+        <w:ind w:left="810" w:hanging="360"/>
       </w:pPr>
     </w:lvl>
     <w:lvl w:ilvl="1">
@@ -1005,17 +1283,18 @@
         <w:rFonts w:ascii="Symbol" w:eastAsiaTheme="minorHAnsi" w:hAnsi="Symbol" w:cstheme="majorBidi" w:hint="default"/>
       </w:rPr>
     </w:lvl>
-    <w:lvl w:ilvl="3" w:tentative="1">
+    <w:lvl w:ilvl="3">
       <w:start w:val="1"/>
-      <w:numFmt w:val="decimal"/>
+      <w:numFmt w:val="lowerLetter"/>
       <w:lvlText w:val="%4."/>
       <w:lvlJc w:val="left"/>
       <w:pPr>
-        <w:tabs>
-          <w:tab w:val="num" w:pos="2880"/>
-        </w:tabs>
         <w:ind w:left="2880" w:hanging="360"/>
       </w:pPr>
+      <w:rPr>
+        <w:rFonts w:hint="default"/>
+        <w:b/>
+      </w:rPr>
     </w:lvl>
     <w:lvl w:ilvl="4" w:tentative="1">
       <w:start w:val="1"/>

</xml_diff>